<commit_message>
Generated and added UML diagram. Done more edits for "Project Idea and Summary.docx" to update it to the current version of the project.
</commit_message>
<xml_diff>
--- a/Project Idea and Summary.docx
+++ b/Project Idea and Summary.docx
@@ -1,135 +1,429 @@
 
 <file path=word/document.xml><?xml version="1.0" encoding="utf-8"?>
-<w:document xmlns:wpc="http://schemas.microsoft.com/office/word/2010/wordprocessingCanvas" xmlns:cx="http://schemas.microsoft.com/office/drawing/2014/chartex" xmlns:cx1="http://schemas.microsoft.com/office/drawing/2015/9/8/chartex" xmlns:cx2="http://schemas.microsoft.com/office/drawing/2015/10/21/chartex" xmlns:cx3="http://schemas.microsoft.com/office/drawing/2016/5/9/chartex" xmlns:cx4="http://schemas.microsoft.com/office/drawing/2016/5/10/chartex" xmlns:cx5="http://schemas.microsoft.com/office/drawing/2016/5/11/chartex" xmlns:cx6="http://schemas.microsoft.com/office/drawing/2016/5/12/chartex" xmlns:cx7="http://schemas.microsoft.com/office/drawing/2016/5/13/chartex" xmlns:cx8="http://schemas.microsoft.com/office/drawing/2016/5/14/chartex" xmlns:mc="http://schemas.openxmlformats.org/markup-compatibility/2006" xmlns:aink="http://schemas.microsoft.com/office/drawing/2016/ink" xmlns:am3d="http://schemas.microsoft.com/office/drawing/2017/model3d" xmlns:o="urn:schemas-microsoft-com:office:office" xmlns:oel="http://schemas.microsoft.com/office/2019/extlst" xmlns:r="http://schemas.openxmlformats.org/officeDocument/2006/relationships" xmlns:m="http://schemas.openxmlformats.org/officeDocument/2006/math" xmlns:v="urn:schemas-microsoft-com:vml" xmlns:wp14="http://schemas.microsoft.com/office/word/2010/wordprocessingDrawing" xmlns:wp="http://schemas.openxmlformats.org/drawingml/2006/wordprocessingDrawing" xmlns:w10="urn:schemas-microsoft-com:office:word" xmlns:w="http://schemas.openxmlformats.org/wordprocessingml/2006/main" xmlns:w14="http://schemas.microsoft.com/office/word/2010/wordml" xmlns:w15="http://schemas.microsoft.com/office/word/2012/wordml" xmlns:w16cex="http://schemas.microsoft.com/office/word/2018/wordml/cex" xmlns:w16cid="http://schemas.microsoft.com/office/word/2016/wordml/cid" xmlns:w16="http://schemas.microsoft.com/office/word/2018/wordml" xmlns:w16du="http://schemas.microsoft.com/office/word/2023/wordml/word16du" xmlns:w16sdtdh="http://schemas.microsoft.com/office/word/2020/wordml/sdtdatahash" xmlns:w16se="http://schemas.microsoft.com/office/word/2015/wordml/symex" xmlns:wpg="http://schemas.microsoft.com/office/word/2010/wordprocessingGroup" xmlns:wpi="http://schemas.microsoft.com/office/word/2010/wordprocessingInk" xmlns:wne="http://schemas.microsoft.com/office/word/2006/wordml" xmlns:wps="http://schemas.microsoft.com/office/word/2010/wordprocessingShape" mc:Ignorable="w14 w15 w16se w16cid w16 w16cex w16sdtdh wp14">
+<w:document xmlns:o="urn:schemas-microsoft-com:office:office" xmlns:r="http://schemas.openxmlformats.org/officeDocument/2006/relationships" xmlns:v="urn:schemas-microsoft-com:vml" xmlns:w="http://schemas.openxmlformats.org/wordprocessingml/2006/main" xmlns:w10="urn:schemas-microsoft-com:office:word" xmlns:wp="http://schemas.openxmlformats.org/drawingml/2006/wordprocessingDrawing" xmlns:wps="http://schemas.microsoft.com/office/word/2010/wordprocessingShape" xmlns:wpg="http://schemas.microsoft.com/office/word/2010/wordprocessingGroup" xmlns:mc="http://schemas.openxmlformats.org/markup-compatibility/2006" xmlns:wp14="http://schemas.microsoft.com/office/word/2010/wordprocessingDrawing" xmlns:w14="http://schemas.microsoft.com/office/word/2010/wordml" mc:Ignorable="w14 wp14">
   <w:body>
     <w:p>
-      <w:r>
-        <w:rPr>
-          <w:rFonts w:ascii="Calibri" w:hAnsi="Calibri" w:cs="Calibri"/>
+      <w:pPr>
+        <w:pStyle w:val="Normal"/>
+        <w:rPr/>
+      </w:pPr>
+      <w:r>
+        <w:rPr>
+          <w:rFonts w:cs="Calibri" w:ascii="Times New Roman" w:hAnsi="Times New Roman"/>
           <w:color w:val="000000"/>
-          <w:shd w:val="clear" w:color="auto" w:fill="FFFFFF"/>
+          <w:sz w:val="24"/>
+          <w:szCs w:val="24"/>
+          <w:shd w:fill="FFFFFF" w:val="clear"/>
         </w:rPr>
         <w:t>Vasyl Bodna</w:t>
       </w:r>
       <w:r>
         <w:rPr>
-          <w:rFonts w:ascii="Calibri" w:hAnsi="Calibri" w:cs="Calibri"/>
+          <w:rFonts w:cs="Calibri" w:ascii="Times New Roman" w:hAnsi="Times New Roman"/>
           <w:color w:val="000000"/>
-          <w:shd w:val="clear" w:color="auto" w:fill="FFFFFF"/>
+          <w:sz w:val="24"/>
+          <w:szCs w:val="24"/>
+          <w:shd w:fill="FFFFFF" w:val="clear"/>
+        </w:rPr>
+        <w:t xml:space="preserve">r </w:t>
+      </w:r>
+      <w:r>
+        <w:rPr>
+          <w:rFonts w:cs="Calibri" w:ascii="Times New Roman" w:hAnsi="Times New Roman"/>
+          <w:color w:val="000000"/>
+          <w:sz w:val="24"/>
+          <w:szCs w:val="24"/>
+          <w:shd w:fill="FFFFFF" w:val="clear"/>
         </w:rPr>
         <w:t xml:space="preserve">- </w:t>
       </w:r>
-      <w:r>
-        <w:rPr>
-          <w:rFonts w:ascii="Calibri" w:hAnsi="Calibri" w:cs="Calibri"/>
-          <w:color w:val="000000"/>
-          <w:shd w:val="clear" w:color="auto" w:fill="FFFFFF"/>
-        </w:rPr>
-        <w:t>Vasyl.Bodnar@cix.csi.cuny.edu</w:t>
-      </w:r>
+      <w:hyperlink r:id="rId2">
+        <w:r>
+          <w:rPr>
+            <w:rStyle w:val="InternetLink"/>
+            <w:rFonts w:cs="Calibri" w:ascii="Times New Roman" w:hAnsi="Times New Roman"/>
+            <w:color w:val="000000"/>
+            <w:sz w:val="24"/>
+            <w:szCs w:val="24"/>
+            <w:shd w:fill="FFFFFF" w:val="clear"/>
+          </w:rPr>
+          <w:t>Vasyl.Bodnar@cix.csi.cuny.edu</w:t>
+        </w:r>
+      </w:hyperlink>
     </w:p>
     <w:p>
-      <w:r>
-        <w:t>Willie Lui-Willie.Lui@cix.csi.cuny.edu</w:t>
-      </w:r>
+      <w:pPr>
+        <w:pStyle w:val="Normal"/>
+        <w:rPr/>
+      </w:pPr>
+      <w:r>
+        <w:rPr>
+          <w:rFonts w:ascii="Times New Roman" w:hAnsi="Times New Roman"/>
+          <w:sz w:val="24"/>
+          <w:szCs w:val="24"/>
+        </w:rPr>
+        <w:t xml:space="preserve">Willie Lui - </w:t>
+      </w:r>
+      <w:hyperlink r:id="rId4">
+        <w:r>
+          <w:rPr>
+            <w:rStyle w:val="InternetLink"/>
+            <w:rFonts w:ascii="Times New Roman" w:hAnsi="Times New Roman"/>
+            <w:sz w:val="24"/>
+            <w:szCs w:val="24"/>
+          </w:rPr>
+          <w:t>Willie.Lui@cix.csi.cuny.edu</w:t>
+        </w:r>
+      </w:hyperlink>
     </w:p>
     <w:p>
-      <w:r>
-        <w:tab/>
-        <w:t xml:space="preserve">The program we are doing is going to be a Pokédex for the first generation of 151 Pokémon. </w:t>
-      </w:r>
-      <w:r>
-        <w:t xml:space="preserve">A </w:t>
-      </w:r>
-      <w:r>
-        <w:t>csv file will be read to get information on the Pokémon and image files will be use for the user interfaces.</w:t>
-      </w:r>
-      <w:r>
-        <w:t xml:space="preserve"> </w:t>
-      </w:r>
-      <w:r>
-        <w:t xml:space="preserve"> </w:t>
-      </w:r>
-      <w:r>
-        <w:t xml:space="preserve">The four functions of this program </w:t>
-      </w:r>
-      <w:r>
-        <w:t>are</w:t>
-      </w:r>
-      <w:r>
-        <w:t xml:space="preserve"> the</w:t>
-      </w:r>
-      <w:r>
-        <w:t xml:space="preserve"> </w:t>
-      </w:r>
-      <w:r>
-        <w:t>main display</w:t>
-      </w:r>
-      <w:r>
-        <w:t>, list form,</w:t>
-      </w:r>
-      <w:r>
-        <w:t xml:space="preserve"> and a</w:t>
-      </w:r>
-      <w:r>
-        <w:t xml:space="preserve"> search bar</w:t>
-      </w:r>
-      <w:r>
-        <w:t>.</w:t>
-      </w:r>
+      <w:pPr>
+        <w:pStyle w:val="Normal"/>
+        <w:rPr/>
+      </w:pPr>
+      <w:r>
+        <w:rPr>
+          <w:rFonts w:ascii="Times New Roman" w:hAnsi="Times New Roman"/>
+          <w:sz w:val="24"/>
+          <w:szCs w:val="24"/>
+        </w:rPr>
+        <w:t xml:space="preserve">GitHub link - </w:t>
+      </w:r>
+      <w:hyperlink r:id="rId5">
+        <w:r>
+          <w:rPr>
+            <w:rStyle w:val="InternetLink"/>
+            <w:rFonts w:ascii="Times New Roman" w:hAnsi="Times New Roman"/>
+            <w:sz w:val="24"/>
+            <w:szCs w:val="24"/>
+          </w:rPr>
+          <w:t>https://github.com/Behindyou250/CSC330-Project</w:t>
+        </w:r>
+      </w:hyperlink>
     </w:p>
     <w:p>
-      <w:r>
+      <w:pPr>
+        <w:pStyle w:val="Normal"/>
+        <w:rPr>
+          <w:rFonts w:ascii="Times New Roman" w:hAnsi="Times New Roman"/>
+          <w:sz w:val="24"/>
+          <w:szCs w:val="24"/>
+        </w:rPr>
+      </w:pPr>
+      <w:r>
+        <w:rPr>
+          <w:rFonts w:ascii="Times New Roman" w:hAnsi="Times New Roman"/>
+          <w:sz w:val="24"/>
+          <w:szCs w:val="24"/>
+        </w:rPr>
         <w:tab/>
-        <w:t>The main display function shows the name</w:t>
-      </w:r>
-      <w:r>
-        <w:t xml:space="preserve">, number, picture, type(s), and a description of the current Pokémon. There are two buttons that will allow you to go through the list one by one. </w:t>
-      </w:r>
-      <w:r>
-        <w:t xml:space="preserve">At the top of the screen, right above the name and left and right buttons there is the search bar. There you can input either the Pokémon number or the name and it will bring up the information. Right next to search bar there is a button labeled “To List” that will change the display into a list view. The user will be able to scroll through the list but the information will be reduced to a picture, number, </w:t>
-      </w:r>
-      <w:r>
-        <w:t>name,</w:t>
-      </w:r>
-      <w:r>
-        <w:t xml:space="preserve"> and types.</w:t>
-      </w:r>
-      <w:r>
-        <w:t xml:space="preserve"> Clicking on a Pokémon will bring you to the main view of it. The search feature is still on the top so the user can </w:t>
-      </w:r>
-      <w:r>
-        <w:t>still look</w:t>
-      </w:r>
-      <w:r>
-        <w:t xml:space="preserve"> up what they want. </w:t>
-      </w:r>
-      <w:r>
-        <w:t xml:space="preserve">There will be a button that will allow you to go to the main display. </w:t>
-      </w:r>
-      <w:r>
-        <w:t xml:space="preserve">The next feature is planned to </w:t>
-      </w:r>
-      <w:r>
-        <w:t>show a Weakness Table and Town Information.</w:t>
+        <w:t xml:space="preserve">The program we are doing is going to be a Pokédex for the first generation of 151 Pokémon. A csv file will be read to get information on the Pokémon and image files will be use for the user interfaces. The </w:t>
+      </w:r>
+      <w:r>
+        <w:rPr>
+          <w:rFonts w:ascii="Times New Roman" w:hAnsi="Times New Roman"/>
+          <w:sz w:val="24"/>
+          <w:szCs w:val="24"/>
+        </w:rPr>
+        <w:t>main</w:t>
+      </w:r>
+      <w:r>
+        <w:rPr>
+          <w:rFonts w:ascii="Times New Roman" w:hAnsi="Times New Roman"/>
+          <w:sz w:val="24"/>
+          <w:szCs w:val="24"/>
+        </w:rPr>
+        <w:t xml:space="preserve"> function</w:t>
+      </w:r>
+      <w:r>
+        <w:rPr>
+          <w:rFonts w:ascii="Times New Roman" w:hAnsi="Times New Roman"/>
+          <w:sz w:val="24"/>
+          <w:szCs w:val="24"/>
+        </w:rPr>
+        <w:t>s</w:t>
+      </w:r>
+      <w:r>
+        <w:rPr>
+          <w:rFonts w:ascii="Times New Roman" w:hAnsi="Times New Roman"/>
+          <w:sz w:val="24"/>
+          <w:szCs w:val="24"/>
+        </w:rPr>
+        <w:t xml:space="preserve"> of this program are the main display </w:t>
+      </w:r>
+      <w:r>
+        <w:rPr>
+          <w:rFonts w:ascii="Times New Roman" w:hAnsi="Times New Roman"/>
+          <w:sz w:val="24"/>
+          <w:szCs w:val="24"/>
+        </w:rPr>
+        <w:t>and</w:t>
+      </w:r>
+      <w:r>
+        <w:rPr>
+          <w:rFonts w:ascii="Times New Roman" w:hAnsi="Times New Roman"/>
+          <w:sz w:val="24"/>
+          <w:szCs w:val="24"/>
+        </w:rPr>
+        <w:t xml:space="preserve"> list form </w:t>
+      </w:r>
+      <w:r>
+        <w:rPr>
+          <w:rFonts w:ascii="Times New Roman" w:hAnsi="Times New Roman"/>
+          <w:sz w:val="24"/>
+          <w:szCs w:val="24"/>
+        </w:rPr>
+        <w:t>for multiple Pokédex entries, mainly Pokémon, towns, and miscellaneous, such as tables and charts. Our other functions are ability to use custom data and searchBar to navigate the specific views.</w:t>
+      </w:r>
+    </w:p>
+    <w:p>
+      <w:pPr>
+        <w:pStyle w:val="Normal"/>
+        <w:rPr>
+          <w:rFonts w:ascii="Times New Roman" w:hAnsi="Times New Roman"/>
+          <w:sz w:val="24"/>
+          <w:szCs w:val="24"/>
+        </w:rPr>
+      </w:pPr>
+      <w:r>
+        <w:rPr>
+          <w:rFonts w:ascii="Times New Roman" w:hAnsi="Times New Roman"/>
+          <w:sz w:val="24"/>
+          <w:szCs w:val="24"/>
+        </w:rPr>
+        <w:tab/>
+      </w:r>
+      <w:r>
+        <w:rPr>
+          <w:rFonts w:ascii="Times New Roman" w:hAnsi="Times New Roman"/>
+          <w:sz w:val="24"/>
+          <w:szCs w:val="24"/>
+        </w:rPr>
+        <w:t>Upon launch, application starts with the menu, where you can select between Pokémon, towns, or miscellaneous button to get the desired information. If you were to click the Pokémon button, what you will promptly see is t</w:t>
+      </w:r>
+      <w:r>
+        <w:rPr>
+          <w:rFonts w:ascii="Times New Roman" w:hAnsi="Times New Roman"/>
+          <w:sz w:val="24"/>
+          <w:szCs w:val="24"/>
+        </w:rPr>
+        <w:t xml:space="preserve">he main display function, </w:t>
+      </w:r>
+      <w:r>
+        <w:rPr>
+          <w:rFonts w:ascii="Times New Roman" w:hAnsi="Times New Roman"/>
+          <w:sz w:val="24"/>
+          <w:szCs w:val="24"/>
+        </w:rPr>
+        <w:t>which</w:t>
+      </w:r>
+      <w:r>
+        <w:rPr>
+          <w:rFonts w:ascii="Times New Roman" w:hAnsi="Times New Roman"/>
+          <w:sz w:val="24"/>
+          <w:szCs w:val="24"/>
+        </w:rPr>
+        <w:t xml:space="preserve"> shows the name, number, picture, type(s), and a description of the current Pokémon. There are two buttons that will allow you to go through the list one by one. At the top of the screen, right above the name and left and right buttons there is the search bar. There you can input either the Pokémon number or the name and it will bring up the information. Right next to search bar there is a button labeled “To List” that will change the display into a list view. </w:t>
+      </w:r>
+      <w:r>
+        <w:rPr>
+          <w:rFonts w:ascii="Times New Roman" w:hAnsi="Times New Roman"/>
+          <w:sz w:val="24"/>
+          <w:szCs w:val="24"/>
+        </w:rPr>
+        <w:t>You can also go the far left button “To Menu” to go back to the menu</w:t>
+      </w:r>
+      <w:r>
+        <w:rPr>
+          <w:rFonts w:ascii="Times New Roman" w:hAnsi="Times New Roman"/>
+          <w:sz w:val="24"/>
+          <w:szCs w:val="24"/>
+        </w:rPr>
+        <w:t xml:space="preserve">. </w:t>
+      </w:r>
+      <w:r>
+        <w:rPr>
+          <w:rFonts w:ascii="Times New Roman" w:hAnsi="Times New Roman"/>
+          <w:sz w:val="24"/>
+          <w:szCs w:val="24"/>
+        </w:rPr>
+        <w:t>After clicking the “To List” button, t</w:t>
+      </w:r>
+      <w:r>
+        <w:rPr>
+          <w:rFonts w:ascii="Times New Roman" w:hAnsi="Times New Roman"/>
+          <w:sz w:val="24"/>
+          <w:szCs w:val="24"/>
+        </w:rPr>
+        <w:t xml:space="preserve">he user will be able to scroll through the list </w:t>
+      </w:r>
+      <w:r>
+        <w:rPr>
+          <w:rFonts w:ascii="Times New Roman" w:hAnsi="Times New Roman"/>
+          <w:sz w:val="24"/>
+          <w:szCs w:val="24"/>
+        </w:rPr>
+        <w:t>of Pokémon</w:t>
+      </w:r>
+      <w:r>
+        <w:rPr>
+          <w:rFonts w:ascii="Times New Roman" w:hAnsi="Times New Roman"/>
+          <w:sz w:val="24"/>
+          <w:szCs w:val="24"/>
+        </w:rPr>
+        <w:t xml:space="preserve"> but the information will be reduced to a picture, number, name, and types. Clicking on a Pokémon will bring </w:t>
+      </w:r>
+      <w:r>
+        <w:rPr>
+          <w:rFonts w:ascii="Times New Roman" w:hAnsi="Times New Roman"/>
+          <w:sz w:val="24"/>
+          <w:szCs w:val="24"/>
+        </w:rPr>
+        <w:t xml:space="preserve">you back to the </w:t>
+      </w:r>
+      <w:r>
+        <w:rPr>
+          <w:rFonts w:ascii="Times New Roman" w:hAnsi="Times New Roman"/>
+          <w:sz w:val="24"/>
+          <w:szCs w:val="24"/>
+        </w:rPr>
+        <w:t xml:space="preserve">main view of it. The search feature is still on the top so the user can still look up what they want. There will </w:t>
+      </w:r>
+      <w:r>
+        <w:rPr>
+          <w:rFonts w:ascii="Times New Roman" w:hAnsi="Times New Roman"/>
+          <w:sz w:val="24"/>
+          <w:szCs w:val="24"/>
+        </w:rPr>
+        <w:t xml:space="preserve">also </w:t>
+      </w:r>
+      <w:r>
+        <w:rPr>
+          <w:rFonts w:ascii="Times New Roman" w:hAnsi="Times New Roman"/>
+          <w:sz w:val="24"/>
+          <w:szCs w:val="24"/>
+        </w:rPr>
+        <w:t xml:space="preserve">be a button, </w:t>
+      </w:r>
+      <w:r>
+        <w:rPr>
+          <w:rFonts w:ascii="Times New Roman" w:hAnsi="Times New Roman"/>
+          <w:sz w:val="24"/>
+          <w:szCs w:val="24"/>
+        </w:rPr>
+        <w:t>in the same place as “To List” button,</w:t>
+      </w:r>
+      <w:r>
+        <w:rPr>
+          <w:rFonts w:ascii="Times New Roman" w:hAnsi="Times New Roman"/>
+          <w:sz w:val="24"/>
+          <w:szCs w:val="24"/>
+        </w:rPr>
+        <w:t xml:space="preserve"> that will allow you to go to the main display, </w:t>
+      </w:r>
+      <w:r>
+        <w:rPr>
+          <w:rFonts w:ascii="Times New Roman" w:hAnsi="Times New Roman"/>
+          <w:sz w:val="24"/>
+          <w:szCs w:val="24"/>
+        </w:rPr>
+        <w:t>back to last Pokémon you were looking at</w:t>
+      </w:r>
+      <w:r>
+        <w:rPr>
+          <w:rFonts w:ascii="Times New Roman" w:hAnsi="Times New Roman"/>
+          <w:sz w:val="24"/>
+          <w:szCs w:val="24"/>
+        </w:rPr>
+        <w:t>. T</w:t>
+      </w:r>
+      <w:r>
+        <w:rPr>
+          <w:rFonts w:ascii="Times New Roman" w:hAnsi="Times New Roman"/>
+          <w:sz w:val="24"/>
+          <w:szCs w:val="24"/>
+        </w:rPr>
+        <w:t xml:space="preserve">he same </w:t>
+      </w:r>
+      <w:r>
+        <w:rPr>
+          <w:rFonts w:ascii="Times New Roman" w:hAnsi="Times New Roman"/>
+          <w:sz w:val="24"/>
+          <w:szCs w:val="24"/>
+        </w:rPr>
+        <w:t>display-list combination</w:t>
+      </w:r>
+      <w:r>
+        <w:rPr>
+          <w:rFonts w:ascii="Times New Roman" w:hAnsi="Times New Roman"/>
+          <w:sz w:val="24"/>
+          <w:szCs w:val="24"/>
+        </w:rPr>
+        <w:t xml:space="preserve"> is implemented for town and miscellaneous information</w:t>
+      </w:r>
+      <w:r>
+        <w:rPr>
+          <w:rFonts w:ascii="Times New Roman" w:hAnsi="Times New Roman"/>
+          <w:sz w:val="24"/>
+          <w:szCs w:val="24"/>
+        </w:rPr>
+        <w:t xml:space="preserve">. </w:t>
+      </w:r>
+      <w:r>
+        <w:rPr>
+          <w:rFonts w:ascii="Times New Roman" w:hAnsi="Times New Roman"/>
+          <w:sz w:val="24"/>
+          <w:szCs w:val="24"/>
+        </w:rPr>
+        <w:t>You can switch between them on the menu screen. You also can load custom csv files and images, however, this can only be done from the terminal as input, and naturally only for custom miscellaneous information, town, and Pokémon following proper formatting.</w:t>
+      </w:r>
+    </w:p>
+    <w:p>
+      <w:pPr>
+        <w:pStyle w:val="Normal"/>
+        <w:spacing w:before="0" w:after="160"/>
+        <w:rPr>
+          <w:rFonts w:ascii="Times New Roman" w:hAnsi="Times New Roman"/>
+          <w:sz w:val="24"/>
+          <w:szCs w:val="24"/>
+        </w:rPr>
+      </w:pPr>
+      <w:r>
+        <w:rPr>
+          <w:rFonts w:ascii="Times New Roman" w:hAnsi="Times New Roman"/>
+          <w:sz w:val="24"/>
+          <w:szCs w:val="24"/>
+        </w:rPr>
+        <w:tab/>
+      </w:r>
+      <w:r>
+        <w:rPr>
+          <w:rFonts w:ascii="Times New Roman" w:hAnsi="Times New Roman"/>
+          <w:sz w:val="24"/>
+          <w:szCs w:val="24"/>
+        </w:rPr>
+        <w:t>The GitHub repository also includes all the pictures for all the objects, as well as this file, the presentation, and the UML diagram. Everything should be working in the code, and at worst some formatting might be off. In general, this project was a pleasant experience for learning Swing, and working with Java, though our project idea forced us to focus too much on making the project look better in GUI rather than the logic.</w:t>
       </w:r>
     </w:p>
     <w:sectPr>
+      <w:type w:val="nextPage"/>
       <w:pgSz w:w="12240" w:h="15840"/>
-      <w:pgMar w:top="1440" w:right="1440" w:bottom="1440" w:left="1440" w:header="720" w:footer="720" w:gutter="0"/>
-      <w:cols w:space="720"/>
-      <w:docGrid w:linePitch="360"/>
+      <w:pgMar w:left="1440" w:right="1440" w:gutter="0" w:header="0" w:top="1440" w:footer="0" w:bottom="1440"/>
+      <w:pgNumType w:fmt="decimal"/>
+      <w:formProt w:val="false"/>
+      <w:textDirection w:val="lrTb"/>
+      <w:docGrid w:type="default" w:linePitch="360" w:charSpace="4096"/>
     </w:sectPr>
   </w:body>
 </w:document>
 </file>
 
 <file path=word/styles.xml><?xml version="1.0" encoding="utf-8"?>
-<w:styles xmlns:mc="http://schemas.openxmlformats.org/markup-compatibility/2006" xmlns:r="http://schemas.openxmlformats.org/officeDocument/2006/relationships" xmlns:w="http://schemas.openxmlformats.org/wordprocessingml/2006/main" xmlns:w14="http://schemas.microsoft.com/office/word/2010/wordml" xmlns:w15="http://schemas.microsoft.com/office/word/2012/wordml" xmlns:w16cex="http://schemas.microsoft.com/office/word/2018/wordml/cex" xmlns:w16cid="http://schemas.microsoft.com/office/word/2016/wordml/cid" xmlns:w16="http://schemas.microsoft.com/office/word/2018/wordml" xmlns:w16sdtdh="http://schemas.microsoft.com/office/word/2020/wordml/sdtdatahash" xmlns:w16se="http://schemas.microsoft.com/office/word/2015/wordml/symex" mc:Ignorable="w14 w15 w16se w16cid w16 w16cex w16sdtdh">
+<w:styles xmlns:w="http://schemas.openxmlformats.org/wordprocessingml/2006/main" xmlns:w14="http://schemas.microsoft.com/office/word/2010/wordml" xmlns:mc="http://schemas.openxmlformats.org/markup-compatibility/2006" mc:Ignorable="w14">
   <w:docDefaults>
     <w:rPrDefault>
       <w:rPr>
-        <w:rFonts w:asciiTheme="minorHAnsi" w:eastAsiaTheme="minorHAnsi" w:hAnsiTheme="minorHAnsi" w:cstheme="minorBidi"/>
+        <w:rFonts w:ascii="Calibri" w:hAnsi="Calibri" w:eastAsia="Calibri" w:cs="" w:asciiTheme="minorHAnsi" w:cstheme="minorBidi" w:eastAsiaTheme="minorHAnsi" w:hAnsiTheme="minorHAnsi"/>
         <w:kern w:val="2"/>
         <w:sz w:val="22"/>
         <w:szCs w:val="22"/>
@@ -139,21 +433,21 @@
     </w:rPrDefault>
     <w:pPrDefault>
       <w:pPr>
-        <w:spacing w:after="160" w:line="259" w:lineRule="auto"/>
+        <w:suppressAutoHyphens w:val="true"/>
       </w:pPr>
     </w:pPrDefault>
   </w:docDefaults>
   <w:latentStyles w:defLockedState="0" w:defUIPriority="99" w:defSemiHidden="0" w:defUnhideWhenUsed="0" w:defQFormat="0" w:count="376">
     <w:lsdException w:name="Normal" w:uiPriority="0" w:qFormat="1"/>
     <w:lsdException w:name="heading 1" w:uiPriority="9" w:qFormat="1"/>
-    <w:lsdException w:name="heading 2" w:semiHidden="1" w:uiPriority="9" w:unhideWhenUsed="1" w:qFormat="1"/>
-    <w:lsdException w:name="heading 3" w:semiHidden="1" w:uiPriority="9" w:unhideWhenUsed="1" w:qFormat="1"/>
-    <w:lsdException w:name="heading 4" w:semiHidden="1" w:uiPriority="9" w:unhideWhenUsed="1" w:qFormat="1"/>
-    <w:lsdException w:name="heading 5" w:semiHidden="1" w:uiPriority="9" w:unhideWhenUsed="1" w:qFormat="1"/>
-    <w:lsdException w:name="heading 6" w:semiHidden="1" w:uiPriority="9" w:unhideWhenUsed="1" w:qFormat="1"/>
-    <w:lsdException w:name="heading 7" w:semiHidden="1" w:uiPriority="9" w:unhideWhenUsed="1" w:qFormat="1"/>
-    <w:lsdException w:name="heading 8" w:semiHidden="1" w:uiPriority="9" w:unhideWhenUsed="1" w:qFormat="1"/>
-    <w:lsdException w:name="heading 9" w:semiHidden="1" w:uiPriority="9" w:unhideWhenUsed="1" w:qFormat="1"/>
+    <w:lsdException w:name="heading 2" w:uiPriority="9" w:semiHidden="1" w:unhideWhenUsed="1" w:qFormat="1"/>
+    <w:lsdException w:name="heading 3" w:uiPriority="9" w:semiHidden="1" w:unhideWhenUsed="1" w:qFormat="1"/>
+    <w:lsdException w:name="heading 4" w:uiPriority="9" w:semiHidden="1" w:unhideWhenUsed="1" w:qFormat="1"/>
+    <w:lsdException w:name="heading 5" w:uiPriority="9" w:semiHidden="1" w:unhideWhenUsed="1" w:qFormat="1"/>
+    <w:lsdException w:name="heading 6" w:uiPriority="9" w:semiHidden="1" w:unhideWhenUsed="1" w:qFormat="1"/>
+    <w:lsdException w:name="heading 7" w:uiPriority="9" w:semiHidden="1" w:unhideWhenUsed="1" w:qFormat="1"/>
+    <w:lsdException w:name="heading 8" w:uiPriority="9" w:semiHidden="1" w:unhideWhenUsed="1" w:qFormat="1"/>
+    <w:lsdException w:name="heading 9" w:uiPriority="9" w:semiHidden="1" w:unhideWhenUsed="1" w:qFormat="1"/>
     <w:lsdException w:name="index 1" w:semiHidden="1" w:unhideWhenUsed="1"/>
     <w:lsdException w:name="index 2" w:semiHidden="1" w:unhideWhenUsed="1"/>
     <w:lsdException w:name="index 3" w:semiHidden="1" w:unhideWhenUsed="1"/>
@@ -163,22 +457,22 @@
     <w:lsdException w:name="index 7" w:semiHidden="1" w:unhideWhenUsed="1"/>
     <w:lsdException w:name="index 8" w:semiHidden="1" w:unhideWhenUsed="1"/>
     <w:lsdException w:name="index 9" w:semiHidden="1" w:unhideWhenUsed="1"/>
-    <w:lsdException w:name="toc 1" w:semiHidden="1" w:uiPriority="39" w:unhideWhenUsed="1"/>
-    <w:lsdException w:name="toc 2" w:semiHidden="1" w:uiPriority="39" w:unhideWhenUsed="1"/>
-    <w:lsdException w:name="toc 3" w:semiHidden="1" w:uiPriority="39" w:unhideWhenUsed="1"/>
-    <w:lsdException w:name="toc 4" w:semiHidden="1" w:uiPriority="39" w:unhideWhenUsed="1"/>
-    <w:lsdException w:name="toc 5" w:semiHidden="1" w:uiPriority="39" w:unhideWhenUsed="1"/>
-    <w:lsdException w:name="toc 6" w:semiHidden="1" w:uiPriority="39" w:unhideWhenUsed="1"/>
-    <w:lsdException w:name="toc 7" w:semiHidden="1" w:uiPriority="39" w:unhideWhenUsed="1"/>
-    <w:lsdException w:name="toc 8" w:semiHidden="1" w:uiPriority="39" w:unhideWhenUsed="1"/>
-    <w:lsdException w:name="toc 9" w:semiHidden="1" w:uiPriority="39" w:unhideWhenUsed="1"/>
+    <w:lsdException w:name="toc 1" w:uiPriority="39" w:semiHidden="1" w:unhideWhenUsed="1"/>
+    <w:lsdException w:name="toc 2" w:uiPriority="39" w:semiHidden="1" w:unhideWhenUsed="1"/>
+    <w:lsdException w:name="toc 3" w:uiPriority="39" w:semiHidden="1" w:unhideWhenUsed="1"/>
+    <w:lsdException w:name="toc 4" w:uiPriority="39" w:semiHidden="1" w:unhideWhenUsed="1"/>
+    <w:lsdException w:name="toc 5" w:uiPriority="39" w:semiHidden="1" w:unhideWhenUsed="1"/>
+    <w:lsdException w:name="toc 6" w:uiPriority="39" w:semiHidden="1" w:unhideWhenUsed="1"/>
+    <w:lsdException w:name="toc 7" w:uiPriority="39" w:semiHidden="1" w:unhideWhenUsed="1"/>
+    <w:lsdException w:name="toc 8" w:uiPriority="39" w:semiHidden="1" w:unhideWhenUsed="1"/>
+    <w:lsdException w:name="toc 9" w:uiPriority="39" w:semiHidden="1" w:unhideWhenUsed="1"/>
     <w:lsdException w:name="Normal Indent" w:semiHidden="1" w:unhideWhenUsed="1"/>
     <w:lsdException w:name="footnote text" w:semiHidden="1" w:unhideWhenUsed="1"/>
     <w:lsdException w:name="annotation text" w:semiHidden="1" w:unhideWhenUsed="1"/>
     <w:lsdException w:name="header" w:semiHidden="1" w:unhideWhenUsed="1"/>
     <w:lsdException w:name="footer" w:semiHidden="1" w:unhideWhenUsed="1"/>
     <w:lsdException w:name="index heading" w:semiHidden="1" w:unhideWhenUsed="1"/>
-    <w:lsdException w:name="caption" w:semiHidden="1" w:uiPriority="35" w:unhideWhenUsed="1" w:qFormat="1"/>
+    <w:lsdException w:name="caption" w:uiPriority="35" w:semiHidden="1" w:unhideWhenUsed="1" w:qFormat="1"/>
     <w:lsdException w:name="table of figures" w:semiHidden="1" w:unhideWhenUsed="1"/>
     <w:lsdException w:name="envelope address" w:semiHidden="1" w:unhideWhenUsed="1"/>
     <w:lsdException w:name="envelope return" w:semiHidden="1" w:unhideWhenUsed="1"/>
@@ -209,7 +503,7 @@
     <w:lsdException w:name="Title" w:uiPriority="10" w:qFormat="1"/>
     <w:lsdException w:name="Closing" w:semiHidden="1" w:unhideWhenUsed="1"/>
     <w:lsdException w:name="Signature" w:semiHidden="1" w:unhideWhenUsed="1"/>
-    <w:lsdException w:name="Default Paragraph Font" w:semiHidden="1" w:uiPriority="1" w:unhideWhenUsed="1"/>
+    <w:lsdException w:name="Default Paragraph Font" w:uiPriority="1" w:semiHidden="1" w:unhideWhenUsed="1"/>
     <w:lsdException w:name="Body Text" w:semiHidden="1" w:unhideWhenUsed="1"/>
     <w:lsdException w:name="Body Text Indent" w:semiHidden="1" w:unhideWhenUsed="1"/>
     <w:lsdException w:name="List Continue" w:semiHidden="1" w:unhideWhenUsed="1"/>
@@ -409,8 +703,8 @@
     <w:lsdException w:name="Subtle Reference" w:uiPriority="31" w:qFormat="1"/>
     <w:lsdException w:name="Intense Reference" w:uiPriority="32" w:qFormat="1"/>
     <w:lsdException w:name="Book Title" w:uiPriority="33" w:qFormat="1"/>
-    <w:lsdException w:name="Bibliography" w:semiHidden="1" w:uiPriority="37" w:unhideWhenUsed="1"/>
-    <w:lsdException w:name="TOC Heading" w:semiHidden="1" w:uiPriority="39" w:unhideWhenUsed="1" w:qFormat="1"/>
+    <w:lsdException w:name="Bibliography" w:uiPriority="37" w:semiHidden="1" w:unhideWhenUsed="1"/>
+    <w:lsdException w:name="TOC Heading" w:uiPriority="39" w:semiHidden="1" w:unhideWhenUsed="1" w:qFormat="1"/>
     <w:lsdException w:name="Plain Table 1" w:uiPriority="41"/>
     <w:lsdException w:name="Plain Table 2" w:uiPriority="42"/>
     <w:lsdException w:name="Plain Table 3" w:uiPriority="43"/>
@@ -521,15 +815,114 @@
     <w:lsdException w:name="Unresolved Mention" w:semiHidden="1" w:unhideWhenUsed="1"/>
     <w:lsdException w:name="Smart Link" w:semiHidden="1" w:unhideWhenUsed="1"/>
   </w:latentStyles>
-  <w:style w:type="paragraph" w:default="1" w:styleId="Normal">
+  <w:style w:type="paragraph" w:styleId="Normal" w:default="1">
     <w:name w:val="Normal"/>
     <w:qFormat/>
+    <w:pPr>
+      <w:widowControl/>
+      <w:bidi w:val="0"/>
+      <w:spacing w:lineRule="auto" w:line="259" w:before="0" w:after="160"/>
+      <w:jc w:val="left"/>
+    </w:pPr>
+    <w:rPr>
+      <w:rFonts w:ascii="Calibri" w:hAnsi="Calibri" w:eastAsia="Calibri" w:cs="" w:asciiTheme="minorHAnsi" w:cstheme="minorBidi" w:eastAsiaTheme="minorHAnsi" w:hAnsiTheme="minorHAnsi"/>
+      <w:color w:val="auto"/>
+      <w:kern w:val="2"/>
+      <w:sz w:val="22"/>
+      <w:szCs w:val="22"/>
+      <w:lang w:val="en-US" w:eastAsia="en-US" w:bidi="ar-SA"/>
+      <w14:ligatures w14:val="standardContextual"/>
+    </w:rPr>
   </w:style>
-  <w:style w:type="character" w:default="1" w:styleId="DefaultParagraphFont">
+  <w:style w:type="character" w:styleId="DefaultParagraphFont" w:default="1">
     <w:name w:val="Default Paragraph Font"/>
     <w:uiPriority w:val="1"/>
     <w:semiHidden/>
     <w:unhideWhenUsed/>
+    <w:qFormat/>
+    <w:rPr/>
+  </w:style>
+  <w:style w:type="character" w:styleId="InternetLink">
+    <w:name w:val="Hyperlink"/>
+    <w:rPr>
+      <w:color w:val="000080"/>
+      <w:u w:val="single"/>
+      <w:lang w:val="zxx" w:eastAsia="zxx" w:bidi="zxx"/>
+    </w:rPr>
+  </w:style>
+  <w:style w:type="character" w:styleId="VisitedInternetLink">
+    <w:name w:val="FollowedHyperlink"/>
+    <w:rPr>
+      <w:color w:val="800000"/>
+      <w:u w:val="single"/>
+      <w:lang w:val="zxx" w:eastAsia="zxx" w:bidi="zxx"/>
+    </w:rPr>
+  </w:style>
+  <w:style w:type="paragraph" w:styleId="Heading">
+    <w:name w:val="Heading"/>
+    <w:basedOn w:val="Normal"/>
+    <w:next w:val="TextBody"/>
+    <w:qFormat/>
+    <w:pPr>
+      <w:keepNext w:val="true"/>
+      <w:spacing w:before="240" w:after="120"/>
+    </w:pPr>
+    <w:rPr>
+      <w:rFonts w:ascii="Liberation Sans" w:hAnsi="Liberation Sans" w:eastAsia="Microsoft YaHei" w:cs="Arial"/>
+      <w:sz w:val="28"/>
+      <w:szCs w:val="28"/>
+    </w:rPr>
+  </w:style>
+  <w:style w:type="paragraph" w:styleId="TextBody">
+    <w:name w:val="Body Text"/>
+    <w:basedOn w:val="Normal"/>
+    <w:pPr>
+      <w:spacing w:lineRule="auto" w:line="276" w:before="0" w:after="140"/>
+    </w:pPr>
+    <w:rPr/>
+  </w:style>
+  <w:style w:type="paragraph" w:styleId="List">
+    <w:name w:val="List"/>
+    <w:basedOn w:val="TextBody"/>
+    <w:pPr/>
+    <w:rPr>
+      <w:rFonts w:cs="Arial"/>
+    </w:rPr>
+  </w:style>
+  <w:style w:type="paragraph" w:styleId="Caption">
+    <w:name w:val="Caption"/>
+    <w:basedOn w:val="Normal"/>
+    <w:qFormat/>
+    <w:pPr>
+      <w:suppressLineNumbers/>
+      <w:spacing w:before="120" w:after="120"/>
+    </w:pPr>
+    <w:rPr>
+      <w:rFonts w:cs="Arial"/>
+      <w:i/>
+      <w:iCs/>
+      <w:sz w:val="24"/>
+      <w:szCs w:val="24"/>
+    </w:rPr>
+  </w:style>
+  <w:style w:type="paragraph" w:styleId="Index">
+    <w:name w:val="Index"/>
+    <w:basedOn w:val="Normal"/>
+    <w:qFormat/>
+    <w:pPr>
+      <w:suppressLineNumbers/>
+    </w:pPr>
+    <w:rPr>
+      <w:rFonts w:cs="Arial"/>
+      <w:lang w:val="zxx" w:eastAsia="zxx" w:bidi="zxx"/>
+    </w:rPr>
+  </w:style>
+  <w:style w:type="numbering" w:styleId="NoList" w:default="1">
+    <w:name w:val="No List"/>
+    <w:uiPriority w:val="99"/>
+    <w:semiHidden/>
+    <w:unhideWhenUsed/>
+    <w:qFormat/>
   </w:style>
   <w:style w:type="table" w:default="1" w:styleId="TableNormal">
     <w:name w:val="Normal Table"/>
@@ -537,7 +930,6 @@
     <w:semiHidden/>
     <w:unhideWhenUsed/>
     <w:tblPr>
-      <w:tblInd w:w="0" w:type="dxa"/>
       <w:tblCellMar>
         <w:top w:w="0" w:type="dxa"/>
         <w:left w:w="108" w:type="dxa"/>
@@ -545,12 +937,6 @@
         <w:right w:w="108" w:type="dxa"/>
       </w:tblCellMar>
     </w:tblPr>
-  </w:style>
-  <w:style w:type="numbering" w:default="1" w:styleId="NoList">
-    <w:name w:val="No List"/>
-    <w:uiPriority w:val="99"/>
-    <w:semiHidden/>
-    <w:unhideWhenUsed/>
   </w:style>
 </w:styles>
 </file>

</xml_diff>